<commit_message>
I added my name to the rover wiring project
</commit_message>
<xml_diff>
--- a/Electrical Team Meetings/Project Assignments.docx
+++ b/Electrical Team Meetings/Project Assignments.docx
@@ -138,6 +138,11 @@
             <w:r>
               <w:t>, Zaidi</w:t>
             </w:r>
+            <w:r>
+              <w:t>, Tanner</w:t>
+            </w:r>
+            <w:bookmarkStart w:id="0" w:name="_GoBack"/>
+            <w:bookmarkEnd w:id="0"/>
           </w:p>
         </w:tc>
       </w:tr>
@@ -412,8 +417,6 @@
               <w:lastRenderedPageBreak/>
               <w:t>Conner, Andrew, Sakhana</w:t>
             </w:r>
-            <w:bookmarkStart w:id="0" w:name="_GoBack"/>
-            <w:bookmarkEnd w:id="0"/>
           </w:p>
         </w:tc>
       </w:tr>
@@ -424,6 +427,7 @@
           </w:tcPr>
           <w:p>
             <w:r>
+              <w:lastRenderedPageBreak/>
               <w:t>Battery Management Board</w:t>
             </w:r>
           </w:p>

</xml_diff>